<commit_message>
Matematicas discretas talleres completos 7,9 y 10
</commit_message>
<xml_diff>
--- a/Matematica Discreta/Taller 9- Seudocódigos de las propiedades de un grafo.docx
+++ b/Matematica Discreta/Taller 9- Seudocódigos de las propiedades de un grafo.docx
@@ -452,6 +452,7 @@
         <w:rPr>
           <w:b/>
           <w:bCs/>
+          <w:noProof/>
         </w:rPr>
         <w:lastRenderedPageBreak/>
         <w:drawing>
@@ -519,10 +520,10 @@
           <w:bCs/>
         </w:rPr>
         <w:drawing>
-          <wp:inline distT="0" distB="0" distL="0" distR="0" wp14:anchorId="12137A5A" wp14:editId="10499A60">
-            <wp:extent cx="3254022" cy="320068"/>
-            <wp:effectExtent l="0" t="0" r="3810" b="3810"/>
-            <wp:docPr id="2" name="Imagen 2"/>
+          <wp:inline distT="0" distB="0" distL="0" distR="0" wp14:anchorId="562F1BE2" wp14:editId="684D9D44">
+            <wp:extent cx="2238687" cy="1590897"/>
+            <wp:effectExtent l="0" t="0" r="9525" b="9525"/>
+            <wp:docPr id="6" name="Imagen 6"/>
             <wp:cNvGraphicFramePr>
               <a:graphicFrameLocks xmlns:a="http://schemas.openxmlformats.org/drawingml/2006/main" noChangeAspect="1"/>
             </wp:cNvGraphicFramePr>
@@ -542,7 +543,7 @@
                   <pic:spPr>
                     <a:xfrm>
                       <a:off x="0" y="0"/>
-                      <a:ext cx="3254022" cy="320068"/>
+                      <a:ext cx="2238687" cy="1590897"/>
                     </a:xfrm>
                     <a:prstGeom prst="rect">
                       <a:avLst/>
@@ -562,13 +563,154 @@
           <w:bCs/>
         </w:rPr>
       </w:pPr>
-      <w:r>
-        <w:rPr>
-          <w:b/>
-          <w:bCs/>
-        </w:rPr>
-        <w:t>R/</w:t>
-      </w:r>
+      <w:proofErr w:type="spellStart"/>
+      <w:r>
+        <w:rPr>
+          <w:b/>
+          <w:bCs/>
+        </w:rPr>
+        <w:t>Preorder</w:t>
+      </w:r>
+      <w:proofErr w:type="spellEnd"/>
+      <w:r>
+        <w:rPr>
+          <w:b/>
+          <w:bCs/>
+        </w:rPr>
+        <w:t xml:space="preserve"> (</w:t>
+      </w:r>
+      <w:proofErr w:type="spellStart"/>
+      <w:r>
+        <w:rPr>
+          <w:b/>
+          <w:bCs/>
+        </w:rPr>
+        <w:t>preorden</w:t>
+      </w:r>
+      <w:proofErr w:type="spellEnd"/>
+      <w:r>
+        <w:rPr>
+          <w:b/>
+          <w:bCs/>
+        </w:rPr>
+        <w:t>)</w:t>
+      </w:r>
+      <w:r>
+        <w:rPr>
+          <w:b/>
+          <w:bCs/>
+        </w:rPr>
+        <w:t xml:space="preserve">:  </w:t>
+      </w:r>
+      <w:proofErr w:type="spellStart"/>
+      <w:r>
+        <w:t>a,b,e,c,f,j,g,h,d,i</w:t>
+      </w:r>
+      <w:proofErr w:type="spellEnd"/>
+    </w:p>
+    <w:p>
+      <w:pPr>
+        <w:rPr>
+          <w:b/>
+          <w:bCs/>
+        </w:rPr>
+      </w:pPr>
+      <w:proofErr w:type="spellStart"/>
+      <w:r>
+        <w:rPr>
+          <w:b/>
+          <w:bCs/>
+        </w:rPr>
+        <w:t>Inorder</w:t>
+      </w:r>
+      <w:proofErr w:type="spellEnd"/>
+      <w:r>
+        <w:rPr>
+          <w:b/>
+          <w:bCs/>
+        </w:rPr>
+        <w:t xml:space="preserve"> (</w:t>
+      </w:r>
+      <w:proofErr w:type="spellStart"/>
+      <w:r>
+        <w:rPr>
+          <w:b/>
+          <w:bCs/>
+        </w:rPr>
+        <w:t>enorden</w:t>
+      </w:r>
+      <w:proofErr w:type="spellEnd"/>
+      <w:r>
+        <w:rPr>
+          <w:b/>
+          <w:bCs/>
+        </w:rPr>
+        <w:t>)</w:t>
+      </w:r>
+      <w:r>
+        <w:rPr>
+          <w:b/>
+          <w:bCs/>
+        </w:rPr>
+        <w:t xml:space="preserve">: </w:t>
+      </w:r>
+      <w:proofErr w:type="spellStart"/>
+      <w:r>
+        <w:t>e,b,a,j,f,c,g,h,d,i</w:t>
+      </w:r>
+      <w:proofErr w:type="spellEnd"/>
+    </w:p>
+    <w:p>
+      <w:pPr>
+        <w:rPr>
+          <w:b/>
+          <w:bCs/>
+        </w:rPr>
+      </w:pPr>
+      <w:proofErr w:type="spellStart"/>
+      <w:r>
+        <w:rPr>
+          <w:b/>
+          <w:bCs/>
+        </w:rPr>
+        <w:t>Postorder</w:t>
+      </w:r>
+      <w:proofErr w:type="spellEnd"/>
+      <w:r>
+        <w:rPr>
+          <w:b/>
+          <w:bCs/>
+        </w:rPr>
+        <w:t xml:space="preserve"> (</w:t>
+      </w:r>
+      <w:proofErr w:type="spellStart"/>
+      <w:r>
+        <w:rPr>
+          <w:b/>
+          <w:bCs/>
+        </w:rPr>
+        <w:t>posorden</w:t>
+      </w:r>
+      <w:proofErr w:type="spellEnd"/>
+      <w:r>
+        <w:rPr>
+          <w:b/>
+          <w:bCs/>
+        </w:rPr>
+        <w:t>)</w:t>
+      </w:r>
+      <w:r>
+        <w:rPr>
+          <w:b/>
+          <w:bCs/>
+        </w:rPr>
+        <w:t xml:space="preserve">: </w:t>
+      </w:r>
+      <w:proofErr w:type="spellStart"/>
+      <w:r>
+        <w:t>e,b,j,f,g,c,h,i,d,a</w:t>
+      </w:r>
+      <w:proofErr w:type="spellEnd"/>
     </w:p>
     <w:p>
       <w:pPr>
@@ -583,10 +725,10 @@
           <w:bCs/>
         </w:rPr>
         <w:drawing>
-          <wp:inline distT="0" distB="0" distL="0" distR="0" wp14:anchorId="4C93FC8E" wp14:editId="14807C43">
-            <wp:extent cx="5943600" cy="311150"/>
+          <wp:inline distT="0" distB="0" distL="0" distR="0" wp14:anchorId="659479BE" wp14:editId="0C0F5607">
+            <wp:extent cx="1848108" cy="1295581"/>
             <wp:effectExtent l="0" t="0" r="0" b="0"/>
-            <wp:docPr id="3" name="Imagen 3"/>
+            <wp:docPr id="7" name="Imagen 7"/>
             <wp:cNvGraphicFramePr>
               <a:graphicFrameLocks xmlns:a="http://schemas.openxmlformats.org/drawingml/2006/main" noChangeAspect="1"/>
             </wp:cNvGraphicFramePr>
@@ -606,11 +748,586 @@
                   <pic:spPr>
                     <a:xfrm>
                       <a:off x="0" y="0"/>
+                      <a:ext cx="1848108" cy="1295581"/>
+                    </a:xfrm>
+                    <a:prstGeom prst="rect">
+                      <a:avLst/>
+                    </a:prstGeom>
+                  </pic:spPr>
+                </pic:pic>
+              </a:graphicData>
+            </a:graphic>
+          </wp:inline>
+        </w:drawing>
+      </w:r>
+    </w:p>
+    <w:p>
+      <w:pPr>
+        <w:rPr>
+          <w:b/>
+          <w:bCs/>
+        </w:rPr>
+      </w:pPr>
+      <w:proofErr w:type="spellStart"/>
+      <w:r>
+        <w:rPr>
+          <w:b/>
+          <w:bCs/>
+        </w:rPr>
+        <w:t>Preorder</w:t>
+      </w:r>
+      <w:proofErr w:type="spellEnd"/>
+      <w:r>
+        <w:rPr>
+          <w:b/>
+          <w:bCs/>
+        </w:rPr>
+        <w:t xml:space="preserve"> (</w:t>
+      </w:r>
+      <w:proofErr w:type="spellStart"/>
+      <w:r>
+        <w:rPr>
+          <w:b/>
+          <w:bCs/>
+        </w:rPr>
+        <w:t>preorden</w:t>
+      </w:r>
+      <w:proofErr w:type="spellEnd"/>
+      <w:r>
+        <w:rPr>
+          <w:b/>
+          <w:bCs/>
+        </w:rPr>
+        <w:t>)</w:t>
+      </w:r>
+      <w:r>
+        <w:rPr>
+          <w:b/>
+          <w:bCs/>
+        </w:rPr>
+        <w:t xml:space="preserve">: </w:t>
+      </w:r>
+      <w:r>
+        <w:rPr>
+          <w:b/>
+          <w:bCs/>
+        </w:rPr>
+        <w:t xml:space="preserve"> </w:t>
+      </w:r>
+      <w:proofErr w:type="spellStart"/>
+      <w:r>
+        <w:t>a,b,e,f,c,g,h,d,i</w:t>
+      </w:r>
+      <w:proofErr w:type="spellEnd"/>
+    </w:p>
+    <w:p>
+      <w:pPr>
+        <w:rPr>
+          <w:b/>
+          <w:bCs/>
+        </w:rPr>
+      </w:pPr>
+      <w:proofErr w:type="spellStart"/>
+      <w:r>
+        <w:rPr>
+          <w:b/>
+          <w:bCs/>
+        </w:rPr>
+        <w:t>Inorder</w:t>
+      </w:r>
+      <w:proofErr w:type="spellEnd"/>
+      <w:r>
+        <w:rPr>
+          <w:b/>
+          <w:bCs/>
+        </w:rPr>
+        <w:t xml:space="preserve"> (</w:t>
+      </w:r>
+      <w:proofErr w:type="spellStart"/>
+      <w:r>
+        <w:rPr>
+          <w:b/>
+          <w:bCs/>
+        </w:rPr>
+        <w:t>enorden</w:t>
+      </w:r>
+      <w:proofErr w:type="spellEnd"/>
+      <w:r>
+        <w:rPr>
+          <w:b/>
+          <w:bCs/>
+        </w:rPr>
+        <w:t>)</w:t>
+      </w:r>
+      <w:r>
+        <w:rPr>
+          <w:b/>
+          <w:bCs/>
+        </w:rPr>
+        <w:t>:</w:t>
+      </w:r>
+      <w:r>
+        <w:rPr>
+          <w:b/>
+          <w:bCs/>
+        </w:rPr>
+        <w:t xml:space="preserve"> </w:t>
+      </w:r>
+      <w:proofErr w:type="spellStart"/>
+      <w:r>
+        <w:t>e,b,f,a,g,c,h,d,i</w:t>
+      </w:r>
+      <w:proofErr w:type="spellEnd"/>
+    </w:p>
+    <w:p>
+      <w:pPr>
+        <w:rPr>
+          <w:b/>
+          <w:bCs/>
+        </w:rPr>
+      </w:pPr>
+      <w:proofErr w:type="spellStart"/>
+      <w:r>
+        <w:rPr>
+          <w:b/>
+          <w:bCs/>
+        </w:rPr>
+        <w:t>Postorder</w:t>
+      </w:r>
+      <w:proofErr w:type="spellEnd"/>
+      <w:r>
+        <w:rPr>
+          <w:b/>
+          <w:bCs/>
+        </w:rPr>
+        <w:t xml:space="preserve"> (</w:t>
+      </w:r>
+      <w:proofErr w:type="spellStart"/>
+      <w:r>
+        <w:rPr>
+          <w:b/>
+          <w:bCs/>
+        </w:rPr>
+        <w:t>posorden</w:t>
+      </w:r>
+      <w:proofErr w:type="spellEnd"/>
+      <w:r>
+        <w:rPr>
+          <w:b/>
+          <w:bCs/>
+        </w:rPr>
+        <w:t>)</w:t>
+      </w:r>
+      <w:r>
+        <w:rPr>
+          <w:b/>
+          <w:bCs/>
+        </w:rPr>
+        <w:t>:</w:t>
+      </w:r>
+      <w:r>
+        <w:rPr>
+          <w:b/>
+          <w:bCs/>
+        </w:rPr>
+        <w:t xml:space="preserve"> </w:t>
+      </w:r>
+      <w:proofErr w:type="spellStart"/>
+      <w:r>
+        <w:t>e,f,b,g,h,c,i,d,a</w:t>
+      </w:r>
+      <w:proofErr w:type="spellEnd"/>
+    </w:p>
+    <w:p>
+      <w:pPr>
+        <w:rPr>
+          <w:b/>
+          <w:bCs/>
+        </w:rPr>
+      </w:pPr>
+    </w:p>
+    <w:p>
+      <w:pPr>
+        <w:rPr>
+          <w:b/>
+          <w:bCs/>
+        </w:rPr>
+      </w:pPr>
+    </w:p>
+    <w:p>
+      <w:pPr>
+        <w:rPr>
+          <w:b/>
+          <w:bCs/>
+        </w:rPr>
+      </w:pPr>
+    </w:p>
+    <w:p>
+      <w:pPr>
+        <w:rPr>
+          <w:b/>
+          <w:bCs/>
+        </w:rPr>
+      </w:pPr>
+    </w:p>
+    <w:p>
+      <w:pPr>
+        <w:rPr>
+          <w:b/>
+          <w:bCs/>
+        </w:rPr>
+      </w:pPr>
+    </w:p>
+    <w:p>
+      <w:pPr>
+        <w:rPr>
+          <w:b/>
+          <w:bCs/>
+        </w:rPr>
+      </w:pPr>
+      <w:r>
+        <w:rPr>
+          <w:b/>
+          <w:bCs/>
+          <w:noProof/>
+        </w:rPr>
+        <w:lastRenderedPageBreak/>
+        <w:drawing>
+          <wp:inline distT="0" distB="0" distL="0" distR="0" wp14:anchorId="12137A5A" wp14:editId="149B80F2">
+            <wp:extent cx="3254022" cy="320068"/>
+            <wp:effectExtent l="0" t="0" r="3810" b="3810"/>
+            <wp:docPr id="2" name="Imagen 2"/>
+            <wp:cNvGraphicFramePr>
+              <a:graphicFrameLocks xmlns:a="http://schemas.openxmlformats.org/drawingml/2006/main" noChangeAspect="1"/>
+            </wp:cNvGraphicFramePr>
+            <a:graphic xmlns:a="http://schemas.openxmlformats.org/drawingml/2006/main">
+              <a:graphicData uri="http://schemas.openxmlformats.org/drawingml/2006/picture">
+                <pic:pic xmlns:pic="http://schemas.openxmlformats.org/drawingml/2006/picture">
+                  <pic:nvPicPr>
+                    <pic:cNvPr id="1" name=""/>
+                    <pic:cNvPicPr/>
+                  </pic:nvPicPr>
+                  <pic:blipFill>
+                    <a:blip r:embed="rId10"/>
+                    <a:stretch>
+                      <a:fillRect/>
+                    </a:stretch>
+                  </pic:blipFill>
+                  <pic:spPr>
+                    <a:xfrm>
+                      <a:off x="0" y="0"/>
+                      <a:ext cx="3254022" cy="320068"/>
+                    </a:xfrm>
+                    <a:prstGeom prst="rect">
+                      <a:avLst/>
+                    </a:prstGeom>
+                  </pic:spPr>
+                </pic:pic>
+              </a:graphicData>
+            </a:graphic>
+          </wp:inline>
+        </w:drawing>
+      </w:r>
+    </w:p>
+    <w:p>
+      <w:pPr>
+        <w:rPr>
+          <w:b/>
+          <w:bCs/>
+        </w:rPr>
+      </w:pPr>
+      <w:r>
+        <w:rPr>
+          <w:b/>
+          <w:bCs/>
+        </w:rPr>
+        <w:t>R/</w:t>
+      </w:r>
+    </w:p>
+    <w:p>
+      <w:pPr>
+        <w:rPr>
+          <w:b/>
+          <w:bCs/>
+        </w:rPr>
+      </w:pPr>
+      <w:r>
+        <w:rPr>
+          <w:b/>
+          <w:bCs/>
+        </w:rPr>
+        <w:t>Infija:</w:t>
+      </w:r>
+    </w:p>
+    <w:p>
+      <w:pPr>
+        <w:rPr>
+          <w:b/>
+          <w:bCs/>
+        </w:rPr>
+      </w:pPr>
+      <w:r>
+        <w:rPr>
+          <w:b/>
+          <w:bCs/>
+          <w:noProof/>
+        </w:rPr>
+        <w:drawing>
+          <wp:inline distT="0" distB="0" distL="0" distR="0" wp14:anchorId="56D54F0D" wp14:editId="328B0BCB">
+            <wp:extent cx="5935345" cy="1711444"/>
+            <wp:effectExtent l="0" t="0" r="8255" b="3175"/>
+            <wp:docPr id="8" name="Imagen 8"/>
+            <wp:cNvGraphicFramePr>
+              <a:graphicFrameLocks xmlns:a="http://schemas.openxmlformats.org/drawingml/2006/main" noChangeAspect="1"/>
+            </wp:cNvGraphicFramePr>
+            <a:graphic xmlns:a="http://schemas.openxmlformats.org/drawingml/2006/main">
+              <a:graphicData uri="http://schemas.openxmlformats.org/drawingml/2006/picture">
+                <pic:pic xmlns:pic="http://schemas.openxmlformats.org/drawingml/2006/picture">
+                  <pic:nvPicPr>
+                    <pic:cNvPr id="0" name="Picture 8"/>
+                    <pic:cNvPicPr>
+                      <a:picLocks noChangeAspect="1" noChangeArrowheads="1"/>
+                    </pic:cNvPicPr>
+                  </pic:nvPicPr>
+                  <pic:blipFill rotWithShape="1">
+                    <a:blip r:embed="rId11" cstate="print">
+                      <a:extLst>
+                        <a:ext uri="{28A0092B-C50C-407E-A947-70E740481C1C}">
+                          <a14:useLocalDpi xmlns:a14="http://schemas.microsoft.com/office/drawing/2010/main" val="0"/>
+                        </a:ext>
+                      </a:extLst>
+                    </a:blip>
+                    <a:srcRect t="1" b="78378"/>
+                    <a:stretch/>
+                  </pic:blipFill>
+                  <pic:spPr bwMode="auto">
+                    <a:xfrm>
+                      <a:off x="0" y="0"/>
+                      <a:ext cx="5935980" cy="1711627"/>
+                    </a:xfrm>
+                    <a:prstGeom prst="rect">
+                      <a:avLst/>
+                    </a:prstGeom>
+                    <a:noFill/>
+                    <a:ln>
+                      <a:noFill/>
+                    </a:ln>
+                    <a:extLst>
+                      <a:ext uri="{53640926-AAD7-44D8-BBD7-CCE9431645EC}">
+                        <a14:shadowObscured xmlns:a14="http://schemas.microsoft.com/office/drawing/2010/main"/>
+                      </a:ext>
+                    </a:extLst>
+                  </pic:spPr>
+                </pic:pic>
+              </a:graphicData>
+            </a:graphic>
+          </wp:inline>
+        </w:drawing>
+      </w:r>
+    </w:p>
+    <w:p>
+      <w:pPr>
+        <w:rPr>
+          <w:b/>
+          <w:bCs/>
+        </w:rPr>
+      </w:pPr>
+      <w:r>
+        <w:rPr>
+          <w:b/>
+          <w:bCs/>
+        </w:rPr>
+        <w:t>Postfija:</w:t>
+      </w:r>
+    </w:p>
+    <w:p>
+      <w:pPr>
+        <w:rPr>
+          <w:b/>
+          <w:bCs/>
+        </w:rPr>
+      </w:pPr>
+      <w:r>
+        <w:rPr>
+          <w:b/>
+          <w:bCs/>
+          <w:noProof/>
+        </w:rPr>
+        <w:drawing>
+          <wp:inline distT="0" distB="0" distL="0" distR="0" wp14:anchorId="12C65FDB" wp14:editId="72F816AE">
+            <wp:extent cx="5933882" cy="1858140"/>
+            <wp:effectExtent l="0" t="0" r="0" b="8890"/>
+            <wp:docPr id="9" name="Imagen 9"/>
+            <wp:cNvGraphicFramePr>
+              <a:graphicFrameLocks xmlns:a="http://schemas.openxmlformats.org/drawingml/2006/main" noChangeAspect="1"/>
+            </wp:cNvGraphicFramePr>
+            <a:graphic xmlns:a="http://schemas.openxmlformats.org/drawingml/2006/main">
+              <a:graphicData uri="http://schemas.openxmlformats.org/drawingml/2006/picture">
+                <pic:pic xmlns:pic="http://schemas.openxmlformats.org/drawingml/2006/picture">
+                  <pic:nvPicPr>
+                    <pic:cNvPr id="0" name="Picture 8"/>
+                    <pic:cNvPicPr>
+                      <a:picLocks noChangeAspect="1" noChangeArrowheads="1"/>
+                    </pic:cNvPicPr>
+                  </pic:nvPicPr>
+                  <pic:blipFill rotWithShape="1">
+                    <a:blip r:embed="rId11" cstate="print">
+                      <a:extLst>
+                        <a:ext uri="{28A0092B-C50C-407E-A947-70E740481C1C}">
+                          <a14:useLocalDpi xmlns:a14="http://schemas.microsoft.com/office/drawing/2010/main" val="0"/>
+                        </a:ext>
+                      </a:extLst>
+                    </a:blip>
+                    <a:srcRect t="26563" b="49956"/>
+                    <a:stretch/>
+                  </pic:blipFill>
+                  <pic:spPr bwMode="auto">
+                    <a:xfrm>
+                      <a:off x="0" y="0"/>
+                      <a:ext cx="5935980" cy="1858797"/>
+                    </a:xfrm>
+                    <a:prstGeom prst="rect">
+                      <a:avLst/>
+                    </a:prstGeom>
+                    <a:noFill/>
+                    <a:ln>
+                      <a:noFill/>
+                    </a:ln>
+                    <a:extLst>
+                      <a:ext uri="{53640926-AAD7-44D8-BBD7-CCE9431645EC}">
+                        <a14:shadowObscured xmlns:a14="http://schemas.microsoft.com/office/drawing/2010/main"/>
+                      </a:ext>
+                    </a:extLst>
+                  </pic:spPr>
+                </pic:pic>
+              </a:graphicData>
+            </a:graphic>
+          </wp:inline>
+        </w:drawing>
+      </w:r>
+      <w:r>
+        <w:rPr>
+          <w:b/>
+          <w:bCs/>
+          <w:noProof/>
+        </w:rPr>
+        <w:drawing>
+          <wp:inline distT="0" distB="0" distL="0" distR="0" wp14:anchorId="4C93FC8E" wp14:editId="14807C43">
+            <wp:extent cx="5943600" cy="311150"/>
+            <wp:effectExtent l="0" t="0" r="0" b="0"/>
+            <wp:docPr id="3" name="Imagen 3"/>
+            <wp:cNvGraphicFramePr>
+              <a:graphicFrameLocks xmlns:a="http://schemas.openxmlformats.org/drawingml/2006/main" noChangeAspect="1"/>
+            </wp:cNvGraphicFramePr>
+            <a:graphic xmlns:a="http://schemas.openxmlformats.org/drawingml/2006/main">
+              <a:graphicData uri="http://schemas.openxmlformats.org/drawingml/2006/picture">
+                <pic:pic xmlns:pic="http://schemas.openxmlformats.org/drawingml/2006/picture">
+                  <pic:nvPicPr>
+                    <pic:cNvPr id="1" name=""/>
+                    <pic:cNvPicPr/>
+                  </pic:nvPicPr>
+                  <pic:blipFill>
+                    <a:blip r:embed="rId12"/>
+                    <a:stretch>
+                      <a:fillRect/>
+                    </a:stretch>
+                  </pic:blipFill>
+                  <pic:spPr>
+                    <a:xfrm>
+                      <a:off x="0" y="0"/>
                       <a:ext cx="5943600" cy="311150"/>
                     </a:xfrm>
                     <a:prstGeom prst="rect">
                       <a:avLst/>
                     </a:prstGeom>
+                  </pic:spPr>
+                </pic:pic>
+              </a:graphicData>
+            </a:graphic>
+          </wp:inline>
+        </w:drawing>
+      </w:r>
+    </w:p>
+    <w:p>
+      <w:pPr>
+        <w:rPr>
+          <w:b/>
+          <w:bCs/>
+        </w:rPr>
+      </w:pPr>
+      <w:r>
+        <w:rPr>
+          <w:b/>
+          <w:bCs/>
+        </w:rPr>
+        <w:t>R/</w:t>
+      </w:r>
+    </w:p>
+    <w:p>
+      <w:pPr>
+        <w:rPr>
+          <w:b/>
+          <w:bCs/>
+        </w:rPr>
+      </w:pPr>
+      <w:r>
+        <w:rPr>
+          <w:b/>
+          <w:bCs/>
+        </w:rPr>
+        <w:t xml:space="preserve"> </w:t>
+      </w:r>
+      <w:r>
+        <w:rPr>
+          <w:b/>
+          <w:bCs/>
+          <w:noProof/>
+        </w:rPr>
+        <w:drawing>
+          <wp:inline distT="0" distB="0" distL="0" distR="0" wp14:anchorId="1E71E06E" wp14:editId="02F84873">
+            <wp:extent cx="4660017" cy="2356657"/>
+            <wp:effectExtent l="0" t="0" r="7620" b="5715"/>
+            <wp:docPr id="10" name="Imagen 10"/>
+            <wp:cNvGraphicFramePr>
+              <a:graphicFrameLocks xmlns:a="http://schemas.openxmlformats.org/drawingml/2006/main" noChangeAspect="1"/>
+            </wp:cNvGraphicFramePr>
+            <a:graphic xmlns:a="http://schemas.openxmlformats.org/drawingml/2006/main">
+              <a:graphicData uri="http://schemas.openxmlformats.org/drawingml/2006/picture">
+                <pic:pic xmlns:pic="http://schemas.openxmlformats.org/drawingml/2006/picture">
+                  <pic:nvPicPr>
+                    <pic:cNvPr id="0" name="Picture 8"/>
+                    <pic:cNvPicPr>
+                      <a:picLocks noChangeAspect="1" noChangeArrowheads="1"/>
+                    </pic:cNvPicPr>
+                  </pic:nvPicPr>
+                  <pic:blipFill rotWithShape="1">
+                    <a:blip r:embed="rId13" cstate="print">
+                      <a:extLst>
+                        <a:ext uri="{28A0092B-C50C-407E-A947-70E740481C1C}">
+                          <a14:useLocalDpi xmlns:a14="http://schemas.microsoft.com/office/drawing/2010/main" val="0"/>
+                        </a:ext>
+                      </a:extLst>
+                    </a:blip>
+                    <a:srcRect t="54732" b="7349"/>
+                    <a:stretch/>
+                  </pic:blipFill>
+                  <pic:spPr bwMode="auto">
+                    <a:xfrm>
+                      <a:off x="0" y="0"/>
+                      <a:ext cx="4683472" cy="2368519"/>
+                    </a:xfrm>
+                    <a:prstGeom prst="rect">
+                      <a:avLst/>
+                    </a:prstGeom>
+                    <a:noFill/>
+                    <a:ln>
+                      <a:noFill/>
+                    </a:ln>
+                    <a:extLst>
+                      <a:ext uri="{53640926-AAD7-44D8-BBD7-CCE9431645EC}">
+                        <a14:shadowObscured xmlns:a14="http://schemas.microsoft.com/office/drawing/2010/main"/>
+                      </a:ext>
+                    </a:extLst>
                   </pic:spPr>
                 </pic:pic>
               </a:graphicData>

</xml_diff>